<commit_message>
Permettre de modifier le mot de passe et l'identifiant de root de la bdd
</commit_message>
<xml_diff>
--- a/Documentation/Guide utilisateur.docx
+++ b/Documentation/Guide utilisateur.docx
@@ -105,23 +105,7 @@
           <w:rFonts w:ascii="Arial" w:hAnsi="Arial" w:cs="Arial"/>
           <w:sz w:val="28"/>
         </w:rPr>
-        <w:t xml:space="preserve">Bienvenue sur le guide utilisateur de </w:t>
-      </w:r>
-      <w:proofErr w:type="spellStart"/>
-      <w:r>
-        <w:rPr>
-          <w:rFonts w:ascii="Arial" w:hAnsi="Arial" w:cs="Arial"/>
-          <w:sz w:val="28"/>
-        </w:rPr>
-        <w:t>Pop’Corn</w:t>
-      </w:r>
-      <w:proofErr w:type="spellEnd"/>
-      <w:r>
-        <w:rPr>
-          <w:rFonts w:ascii="Arial" w:hAnsi="Arial" w:cs="Arial"/>
-          <w:sz w:val="28"/>
-        </w:rPr>
-        <w:t>.</w:t>
+        <w:t>Bienvenue sur le guide utilisateur de Pop’Corn.</w:t>
       </w:r>
     </w:p>
     <w:p>
@@ -159,17 +143,8 @@
           <w:rFonts w:ascii="Arial" w:hAnsi="Arial" w:cs="Arial"/>
           <w:sz w:val="28"/>
         </w:rPr>
-        <w:t xml:space="preserve">Admin / </w:t>
-      </w:r>
-      <w:proofErr w:type="spellStart"/>
-      <w:r>
-        <w:rPr>
-          <w:rFonts w:ascii="Arial" w:hAnsi="Arial" w:cs="Arial"/>
-          <w:sz w:val="28"/>
-        </w:rPr>
-        <w:t>password</w:t>
-      </w:r>
-      <w:proofErr w:type="spellEnd"/>
+        <w:t>Admin / password</w:t>
+      </w:r>
     </w:p>
     <w:p>
       <w:pPr>
@@ -248,267 +223,95 @@
           <w:rFonts w:ascii="Arial" w:hAnsi="Arial" w:cs="Arial"/>
           <w:sz w:val="28"/>
         </w:rPr>
-        <w:t xml:space="preserve">'erreur, il faudra installer </w:t>
-      </w:r>
-      <w:r>
-        <w:rPr>
-          <w:rFonts w:ascii="Arial" w:hAnsi="Arial" w:cs="Arial"/>
-          <w:sz w:val="28"/>
-        </w:rPr>
-        <w:t>manuellement</w:t>
-      </w:r>
-      <w:r>
-        <w:rPr>
-          <w:rFonts w:ascii="Arial" w:hAnsi="Arial" w:cs="Arial"/>
-          <w:sz w:val="28"/>
-        </w:rPr>
-        <w:t xml:space="preserve"> </w:t>
-      </w:r>
-      <w:r>
-        <w:rPr>
-          <w:rFonts w:ascii="Arial" w:hAnsi="Arial" w:cs="Arial"/>
-          <w:sz w:val="28"/>
-        </w:rPr>
-        <w:t xml:space="preserve">lancer le script </w:t>
-      </w:r>
-      <w:proofErr w:type="spellStart"/>
-      <w:r>
-        <w:rPr>
-          <w:rFonts w:ascii="Arial" w:hAnsi="Arial" w:cs="Arial"/>
-          <w:sz w:val="28"/>
-        </w:rPr>
-        <w:t>bdpopcorn.sql</w:t>
-      </w:r>
-      <w:proofErr w:type="spellEnd"/>
-      <w:r>
-        <w:rPr>
-          <w:rFonts w:ascii="Arial" w:hAnsi="Arial" w:cs="Arial"/>
-          <w:sz w:val="28"/>
-        </w:rPr>
-        <w:t xml:space="preserve"> </w:t>
-      </w:r>
-      <w:r>
-        <w:rPr>
-          <w:rFonts w:ascii="Arial" w:hAnsi="Arial" w:cs="Arial"/>
-          <w:sz w:val="28"/>
-        </w:rPr>
-        <w:t>du</w:t>
-      </w:r>
-      <w:r>
-        <w:rPr>
-          <w:rFonts w:ascii="Arial" w:hAnsi="Arial" w:cs="Arial"/>
-          <w:sz w:val="28"/>
-        </w:rPr>
-        <w:t xml:space="preserve"> dossier documentation</w:t>
-      </w:r>
-      <w:r>
-        <w:rPr>
-          <w:rFonts w:ascii="Arial" w:hAnsi="Arial" w:cs="Arial"/>
-          <w:sz w:val="28"/>
-        </w:rPr>
-        <w:t xml:space="preserve"> dans votre </w:t>
-      </w:r>
-      <w:proofErr w:type="spellStart"/>
-      <w:r>
-        <w:rPr>
-          <w:rFonts w:ascii="Arial" w:hAnsi="Arial" w:cs="Arial"/>
-          <w:sz w:val="28"/>
-        </w:rPr>
-        <w:t>P</w:t>
-      </w:r>
-      <w:r>
-        <w:rPr>
-          <w:rFonts w:ascii="Arial" w:hAnsi="Arial" w:cs="Arial"/>
-          <w:sz w:val="28"/>
-        </w:rPr>
-        <w:t>hpMyAdmin</w:t>
-      </w:r>
-      <w:proofErr w:type="spellEnd"/>
-      <w:r>
-        <w:rPr>
-          <w:rFonts w:ascii="Arial" w:hAnsi="Arial" w:cs="Arial"/>
-          <w:sz w:val="28"/>
-        </w:rPr>
-        <w:t>.</w:t>
-      </w:r>
-    </w:p>
-    <w:p>
-      <w:pPr>
-        <w:rPr>
-          <w:rFonts w:ascii="Arial" w:hAnsi="Arial" w:cs="Arial"/>
-          <w:sz w:val="28"/>
-        </w:rPr>
-      </w:pPr>
-    </w:p>
-    <w:p>
-      <w:pPr>
-        <w:rPr>
-          <w:rFonts w:ascii="Arial" w:hAnsi="Arial" w:cs="Arial"/>
-          <w:b/>
-          <w:sz w:val="28"/>
-          <w:u w:val="single"/>
-        </w:rPr>
-      </w:pPr>
-      <w:r>
-        <w:rPr>
-          <w:rFonts w:ascii="Arial" w:hAnsi="Arial" w:cs="Arial"/>
-          <w:b/>
-          <w:sz w:val="28"/>
-          <w:u w:val="single"/>
-        </w:rPr>
-        <w:t>Sur la page d'accueil :</w:t>
-      </w:r>
-    </w:p>
-    <w:p>
-      <w:pPr>
-        <w:jc w:val="both"/>
-        <w:rPr>
-          <w:rFonts w:ascii="Arial" w:hAnsi="Arial" w:cs="Arial"/>
-          <w:sz w:val="28"/>
-        </w:rPr>
-      </w:pPr>
-      <w:r>
-        <w:rPr>
-          <w:rFonts w:ascii="Arial" w:hAnsi="Arial" w:cs="Arial"/>
-          <w:sz w:val="28"/>
-        </w:rPr>
-        <w:t>Vous pouvez rechercher avec la barre de navigation un titre, un auteur ou bien un album, vous obtiendrez le résultat sur la même page.</w:t>
-      </w:r>
-    </w:p>
-    <w:p>
-      <w:pPr>
-        <w:jc w:val="both"/>
-        <w:rPr>
-          <w:rFonts w:ascii="Arial" w:hAnsi="Arial" w:cs="Arial"/>
-          <w:sz w:val="28"/>
-        </w:rPr>
-      </w:pPr>
-      <w:r>
-        <w:rPr>
-          <w:rFonts w:ascii="Arial" w:hAnsi="Arial" w:cs="Arial"/>
-          <w:sz w:val="28"/>
-        </w:rPr>
-        <w:t xml:space="preserve">Vous pourrez aussi </w:t>
-      </w:r>
-      <w:r>
-        <w:rPr>
-          <w:rFonts w:ascii="Arial" w:hAnsi="Arial" w:cs="Arial"/>
-          <w:sz w:val="28"/>
-        </w:rPr>
-        <w:t xml:space="preserve">faire </w:t>
-      </w:r>
-      <w:r>
-        <w:rPr>
-          <w:rFonts w:ascii="Arial" w:hAnsi="Arial" w:cs="Arial"/>
-          <w:sz w:val="28"/>
-        </w:rPr>
-        <w:t>une recherche avancée</w:t>
-      </w:r>
-      <w:r>
-        <w:rPr>
-          <w:rFonts w:ascii="Arial" w:hAnsi="Arial" w:cs="Arial"/>
-          <w:sz w:val="28"/>
-        </w:rPr>
-        <w:t xml:space="preserve"> qui redirige sur une </w:t>
-      </w:r>
-      <w:proofErr w:type="gramStart"/>
-      <w:r>
-        <w:rPr>
-          <w:rFonts w:ascii="Arial" w:hAnsi="Arial" w:cs="Arial"/>
-          <w:sz w:val="28"/>
-        </w:rPr>
-        <w:t>autre</w:t>
-      </w:r>
-      <w:proofErr w:type="gramEnd"/>
-      <w:r>
-        <w:rPr>
-          <w:rFonts w:ascii="Arial" w:hAnsi="Arial" w:cs="Arial"/>
-          <w:sz w:val="28"/>
-        </w:rPr>
-        <w:t xml:space="preserve"> page qui permet de choisir plusieurs critères de recherche.</w:t>
-      </w:r>
-    </w:p>
-    <w:p>
-      <w:pPr>
-        <w:rPr>
-          <w:rFonts w:ascii="Arial" w:hAnsi="Arial" w:cs="Arial"/>
-          <w:sz w:val="28"/>
-        </w:rPr>
-      </w:pPr>
-    </w:p>
-    <w:p>
-      <w:pPr>
-        <w:rPr>
-          <w:rFonts w:ascii="Arial" w:hAnsi="Arial" w:cs="Arial"/>
-          <w:b/>
-          <w:sz w:val="28"/>
-          <w:u w:val="single"/>
-        </w:rPr>
-      </w:pPr>
-      <w:r>
-        <w:rPr>
-          <w:rFonts w:ascii="Arial" w:hAnsi="Arial" w:cs="Arial"/>
-          <w:b/>
-          <w:sz w:val="28"/>
-          <w:u w:val="single"/>
-        </w:rPr>
-        <w:t>Sur la page des musiques :</w:t>
-      </w:r>
-    </w:p>
-    <w:p>
-      <w:pPr>
-        <w:jc w:val="both"/>
-        <w:rPr>
-          <w:rFonts w:ascii="Arial" w:hAnsi="Arial" w:cs="Arial"/>
-          <w:sz w:val="28"/>
-        </w:rPr>
-      </w:pPr>
-      <w:r>
-        <w:rPr>
-          <w:rFonts w:ascii="Arial" w:hAnsi="Arial" w:cs="Arial"/>
-          <w:sz w:val="28"/>
-        </w:rPr>
-        <w:lastRenderedPageBreak/>
-        <w:t>Vous voyez toutes les musiques du site, vous pouv</w:t>
-      </w:r>
-      <w:r>
-        <w:rPr>
-          <w:rFonts w:ascii="Arial" w:hAnsi="Arial" w:cs="Arial"/>
-          <w:sz w:val="28"/>
-        </w:rPr>
-        <w:t>ez les ajoutez à votre playlist</w:t>
-      </w:r>
-      <w:r>
-        <w:rPr>
-          <w:rFonts w:ascii="Arial" w:hAnsi="Arial" w:cs="Arial"/>
-          <w:sz w:val="28"/>
-        </w:rPr>
-        <w:t xml:space="preserve">, ou en cliquant dessus </w:t>
-      </w:r>
-      <w:r>
-        <w:rPr>
-          <w:rFonts w:ascii="Arial" w:hAnsi="Arial" w:cs="Arial"/>
-          <w:sz w:val="28"/>
-        </w:rPr>
-        <w:t>voire</w:t>
-      </w:r>
-      <w:r>
-        <w:rPr>
-          <w:rFonts w:ascii="Arial" w:hAnsi="Arial" w:cs="Arial"/>
-          <w:sz w:val="28"/>
-        </w:rPr>
-        <w:t xml:space="preserve"> plus d'information sur cette dernière.</w:t>
-      </w:r>
-    </w:p>
-    <w:p>
-      <w:pPr>
-        <w:rPr>
-          <w:rFonts w:ascii="Arial" w:hAnsi="Arial" w:cs="Arial"/>
-          <w:sz w:val="28"/>
-        </w:rPr>
-      </w:pPr>
+        <w:t>'erreur,</w:t>
+      </w:r>
+      <w:r>
+        <w:rPr>
+          <w:rFonts w:ascii="Arial" w:hAnsi="Arial" w:cs="Arial"/>
+          <w:sz w:val="28"/>
+        </w:rPr>
+        <w:t xml:space="preserve"> vous devez peut-être modifier le mot de passe et l’identifiant qui se trouve dans le dossier outils/</w:t>
+      </w:r>
+      <w:r>
+        <w:rPr>
+          <w:rFonts w:ascii="Arial" w:hAnsi="Arial" w:cs="Arial"/>
+          <w:sz w:val="28"/>
+        </w:rPr>
+        <w:t>connexpdo</w:t>
+      </w:r>
       <w:bookmarkStart w:id="0" w:name="_GoBack"/>
       <w:bookmarkEnd w:id="0"/>
+      <w:r>
+        <w:rPr>
+          <w:rFonts w:ascii="Arial" w:hAnsi="Arial" w:cs="Arial"/>
+          <w:sz w:val="28"/>
+        </w:rPr>
+        <w:t>.inc.php</w:t>
+      </w:r>
+      <w:r>
+        <w:rPr>
+          <w:rFonts w:ascii="Arial" w:hAnsi="Arial" w:cs="Arial"/>
+          <w:sz w:val="28"/>
+        </w:rPr>
+        <w:t xml:space="preserve"> il faudra installer </w:t>
+      </w:r>
+      <w:r>
+        <w:rPr>
+          <w:rFonts w:ascii="Arial" w:hAnsi="Arial" w:cs="Arial"/>
+          <w:sz w:val="28"/>
+        </w:rPr>
+        <w:t>manuellement</w:t>
+      </w:r>
+      <w:r>
+        <w:rPr>
+          <w:rFonts w:ascii="Arial" w:hAnsi="Arial" w:cs="Arial"/>
+          <w:sz w:val="28"/>
+        </w:rPr>
+        <w:t xml:space="preserve"> </w:t>
+      </w:r>
+      <w:r>
+        <w:rPr>
+          <w:rFonts w:ascii="Arial" w:hAnsi="Arial" w:cs="Arial"/>
+          <w:sz w:val="28"/>
+        </w:rPr>
+        <w:t xml:space="preserve">lancer le script bdpopcorn.sql </w:t>
+      </w:r>
+      <w:r>
+        <w:rPr>
+          <w:rFonts w:ascii="Arial" w:hAnsi="Arial" w:cs="Arial"/>
+          <w:sz w:val="28"/>
+        </w:rPr>
+        <w:t>du</w:t>
+      </w:r>
+      <w:r>
+        <w:rPr>
+          <w:rFonts w:ascii="Arial" w:hAnsi="Arial" w:cs="Arial"/>
+          <w:sz w:val="28"/>
+        </w:rPr>
+        <w:t xml:space="preserve"> dossier documentation</w:t>
+      </w:r>
+      <w:r>
+        <w:rPr>
+          <w:rFonts w:ascii="Arial" w:hAnsi="Arial" w:cs="Arial"/>
+          <w:sz w:val="28"/>
+        </w:rPr>
+        <w:t xml:space="preserve"> dans votre P</w:t>
+      </w:r>
+      <w:r>
+        <w:rPr>
+          <w:rFonts w:ascii="Arial" w:hAnsi="Arial" w:cs="Arial"/>
+          <w:sz w:val="28"/>
+        </w:rPr>
+        <w:t>hpMyAdmin.</w:t>
+      </w:r>
+    </w:p>
+    <w:p>
+      <w:pPr>
+        <w:rPr>
+          <w:rFonts w:ascii="Arial" w:hAnsi="Arial" w:cs="Arial"/>
+          <w:sz w:val="28"/>
+        </w:rPr>
+      </w:pPr>
     </w:p>
     <w:p>
       <w:pPr>
@@ -526,6 +329,166 @@
           <w:sz w:val="28"/>
           <w:u w:val="single"/>
         </w:rPr>
+        <w:t>Sur la page d'accueil :</w:t>
+      </w:r>
+    </w:p>
+    <w:p>
+      <w:pPr>
+        <w:jc w:val="both"/>
+        <w:rPr>
+          <w:rFonts w:ascii="Arial" w:hAnsi="Arial" w:cs="Arial"/>
+          <w:sz w:val="28"/>
+        </w:rPr>
+      </w:pPr>
+      <w:r>
+        <w:rPr>
+          <w:rFonts w:ascii="Arial" w:hAnsi="Arial" w:cs="Arial"/>
+          <w:sz w:val="28"/>
+        </w:rPr>
+        <w:t>Vous pouvez rechercher avec la barre de navigation un titre, un auteur ou bien un album, vous obtiendrez le résultat sur la même page.</w:t>
+      </w:r>
+    </w:p>
+    <w:p>
+      <w:pPr>
+        <w:jc w:val="both"/>
+        <w:rPr>
+          <w:rFonts w:ascii="Arial" w:hAnsi="Arial" w:cs="Arial"/>
+          <w:sz w:val="28"/>
+        </w:rPr>
+      </w:pPr>
+      <w:r>
+        <w:rPr>
+          <w:rFonts w:ascii="Arial" w:hAnsi="Arial" w:cs="Arial"/>
+          <w:sz w:val="28"/>
+        </w:rPr>
+        <w:t xml:space="preserve">Vous pourrez aussi </w:t>
+      </w:r>
+      <w:r>
+        <w:rPr>
+          <w:rFonts w:ascii="Arial" w:hAnsi="Arial" w:cs="Arial"/>
+          <w:sz w:val="28"/>
+        </w:rPr>
+        <w:t xml:space="preserve">faire </w:t>
+      </w:r>
+      <w:r>
+        <w:rPr>
+          <w:rFonts w:ascii="Arial" w:hAnsi="Arial" w:cs="Arial"/>
+          <w:sz w:val="28"/>
+        </w:rPr>
+        <w:t>une recherche avancée</w:t>
+      </w:r>
+      <w:r>
+        <w:rPr>
+          <w:rFonts w:ascii="Arial" w:hAnsi="Arial" w:cs="Arial"/>
+          <w:sz w:val="28"/>
+        </w:rPr>
+        <w:t xml:space="preserve"> qui redirige sur une autre page qui permet de choisir plusieurs critères de recherche.</w:t>
+      </w:r>
+    </w:p>
+    <w:p>
+      <w:pPr>
+        <w:rPr>
+          <w:rFonts w:ascii="Arial" w:hAnsi="Arial" w:cs="Arial"/>
+          <w:sz w:val="28"/>
+        </w:rPr>
+      </w:pPr>
+    </w:p>
+    <w:p>
+      <w:pPr>
+        <w:rPr>
+          <w:rFonts w:ascii="Arial" w:hAnsi="Arial" w:cs="Arial"/>
+          <w:sz w:val="28"/>
+        </w:rPr>
+      </w:pPr>
+    </w:p>
+    <w:p>
+      <w:pPr>
+        <w:rPr>
+          <w:rFonts w:ascii="Arial" w:hAnsi="Arial" w:cs="Arial"/>
+          <w:b/>
+          <w:sz w:val="28"/>
+          <w:u w:val="single"/>
+        </w:rPr>
+      </w:pPr>
+      <w:r>
+        <w:rPr>
+          <w:rFonts w:ascii="Arial" w:hAnsi="Arial" w:cs="Arial"/>
+          <w:b/>
+          <w:sz w:val="28"/>
+          <w:u w:val="single"/>
+        </w:rPr>
+        <w:lastRenderedPageBreak/>
+        <w:t>Sur la page des musiques :</w:t>
+      </w:r>
+    </w:p>
+    <w:p>
+      <w:pPr>
+        <w:jc w:val="both"/>
+        <w:rPr>
+          <w:rFonts w:ascii="Arial" w:hAnsi="Arial" w:cs="Arial"/>
+          <w:sz w:val="28"/>
+        </w:rPr>
+      </w:pPr>
+      <w:r>
+        <w:rPr>
+          <w:rFonts w:ascii="Arial" w:hAnsi="Arial" w:cs="Arial"/>
+          <w:sz w:val="28"/>
+        </w:rPr>
+        <w:t>Vous voyez toutes les musiques du site, vous pouv</w:t>
+      </w:r>
+      <w:r>
+        <w:rPr>
+          <w:rFonts w:ascii="Arial" w:hAnsi="Arial" w:cs="Arial"/>
+          <w:sz w:val="28"/>
+        </w:rPr>
+        <w:t>ez les ajoutez à votre playlist</w:t>
+      </w:r>
+      <w:r>
+        <w:rPr>
+          <w:rFonts w:ascii="Arial" w:hAnsi="Arial" w:cs="Arial"/>
+          <w:sz w:val="28"/>
+        </w:rPr>
+        <w:t xml:space="preserve">, ou en cliquant dessus </w:t>
+      </w:r>
+      <w:r>
+        <w:rPr>
+          <w:rFonts w:ascii="Arial" w:hAnsi="Arial" w:cs="Arial"/>
+          <w:sz w:val="28"/>
+        </w:rPr>
+        <w:t>voire</w:t>
+      </w:r>
+      <w:r>
+        <w:rPr>
+          <w:rFonts w:ascii="Arial" w:hAnsi="Arial" w:cs="Arial"/>
+          <w:sz w:val="28"/>
+        </w:rPr>
+        <w:t xml:space="preserve"> plus d'information sur cette dernière.</w:t>
+      </w:r>
+    </w:p>
+    <w:p>
+      <w:pPr>
+        <w:rPr>
+          <w:rFonts w:ascii="Arial" w:hAnsi="Arial" w:cs="Arial"/>
+          <w:sz w:val="28"/>
+        </w:rPr>
+      </w:pPr>
+    </w:p>
+    <w:p>
+      <w:pPr>
+        <w:rPr>
+          <w:rFonts w:ascii="Arial" w:hAnsi="Arial" w:cs="Arial"/>
+          <w:b/>
+          <w:sz w:val="28"/>
+          <w:u w:val="single"/>
+        </w:rPr>
+      </w:pPr>
+      <w:r>
+        <w:rPr>
+          <w:rFonts w:ascii="Arial" w:hAnsi="Arial" w:cs="Arial"/>
+          <w:b/>
+          <w:sz w:val="28"/>
+          <w:u w:val="single"/>
+        </w:rPr>
         <w:t>Sur la page de la musique :</w:t>
       </w:r>
     </w:p>
@@ -585,23 +548,7 @@
           <w:rFonts w:ascii="Arial" w:hAnsi="Arial" w:cs="Arial"/>
           <w:sz w:val="28"/>
         </w:rPr>
-        <w:t xml:space="preserve">Vous pouvez vous connecter au </w:t>
-      </w:r>
-      <w:proofErr w:type="spellStart"/>
-      <w:r>
-        <w:rPr>
-          <w:rFonts w:ascii="Arial" w:hAnsi="Arial" w:cs="Arial"/>
-          <w:sz w:val="28"/>
-        </w:rPr>
-        <w:t>back</w:t>
-      </w:r>
-      <w:proofErr w:type="spellEnd"/>
-      <w:r>
-        <w:rPr>
-          <w:rFonts w:ascii="Arial" w:hAnsi="Arial" w:cs="Arial"/>
-          <w:sz w:val="28"/>
-        </w:rPr>
-        <w:t xml:space="preserve"> ou inscrire un nouvel utilisateur.</w:t>
+        <w:t>Vous pouvez vous connecter au back ou inscrire un nouvel utilisateur.</w:t>
       </w:r>
     </w:p>
     <w:p>
@@ -766,6 +713,7 @@
         <w:docPartUnique/>
       </w:docPartObj>
     </w:sdtPr>
+    <w:sdtEndPr/>
     <w:sdtContent>
       <w:p>
         <w:pPr>
@@ -785,7 +733,7 @@
           <w:rPr>
             <w:noProof/>
           </w:rPr>
-          <w:t>2</w:t>
+          <w:t>1</w:t>
         </w:r>
         <w:r>
           <w:fldChar w:fldCharType="end"/>

</xml_diff>